<commit_message>
Show schedule on day.aspx
</commit_message>
<xml_diff>
--- a/Design-Notes.docx
+++ b/Design-Notes.docx
@@ -38,7 +38,23 @@
           <w:szCs w:val="24"/>
         </w:rPr>
         <w:tab/>
-        <w:t>77, 9A,C9 =119,154,201</w:t>
+        <w:t>77, 9</w:t>
+      </w:r>
+      <w:proofErr w:type="gramStart"/>
+      <w:r>
+        <w:rPr>
+          <w:sz w:val="24"/>
+          <w:szCs w:val="24"/>
+        </w:rPr>
+        <w:t>A,C</w:t>
+      </w:r>
+      <w:proofErr w:type="gramEnd"/>
+      <w:r>
+        <w:rPr>
+          <w:sz w:val="24"/>
+          <w:szCs w:val="24"/>
+        </w:rPr>
+        <w:t>9 =119,154,201</w:t>
       </w:r>
     </w:p>
     <w:p>
@@ -62,7 +78,23 @@
           <w:szCs w:val="24"/>
         </w:rPr>
         <w:tab/>
-        <w:t>C2,D9,F0=194,217,240</w:t>
+        <w:t>C</w:t>
+      </w:r>
+      <w:proofErr w:type="gramStart"/>
+      <w:r>
+        <w:rPr>
+          <w:sz w:val="24"/>
+          <w:szCs w:val="24"/>
+        </w:rPr>
+        <w:t>2,D</w:t>
+      </w:r>
+      <w:proofErr w:type="gramEnd"/>
+      <w:r>
+        <w:rPr>
+          <w:sz w:val="24"/>
+          <w:szCs w:val="24"/>
+        </w:rPr>
+        <w:t>9,F0=194,217,240</w:t>
       </w:r>
     </w:p>
     <w:p>
@@ -86,7 +118,92 @@
           <w:szCs w:val="24"/>
         </w:rPr>
         <w:tab/>
-        <w:t>CC,CC,CC=238,238,238</w:t>
+      </w:r>
+      <w:proofErr w:type="gramStart"/>
+      <w:r>
+        <w:rPr>
+          <w:sz w:val="24"/>
+          <w:szCs w:val="24"/>
+        </w:rPr>
+        <w:t>CC,CC</w:t>
+      </w:r>
+      <w:proofErr w:type="gramEnd"/>
+      <w:r>
+        <w:rPr>
+          <w:sz w:val="24"/>
+          <w:szCs w:val="24"/>
+        </w:rPr>
+        <w:t>,CC=238,238,238</w:t>
+      </w:r>
+    </w:p>
+    <w:p>
+      <w:pPr>
+        <w:ind w:firstLine="720"/>
+        <w:rPr>
+          <w:sz w:val="24"/>
+          <w:szCs w:val="24"/>
+        </w:rPr>
+      </w:pPr>
+      <w:r>
+        <w:rPr>
+          <w:sz w:val="24"/>
+          <w:szCs w:val="24"/>
+        </w:rPr>
+        <w:t>Light Green</w:t>
+      </w:r>
+      <w:r>
+        <w:rPr>
+          <w:sz w:val="24"/>
+          <w:szCs w:val="24"/>
+        </w:rPr>
+        <w:tab/>
+        <w:t>DCFCDC=220,252,220</w:t>
+      </w:r>
+    </w:p>
+    <w:p>
+      <w:pPr>
+        <w:ind w:firstLine="720"/>
+        <w:rPr>
+          <w:sz w:val="24"/>
+          <w:szCs w:val="24"/>
+        </w:rPr>
+      </w:pPr>
+      <w:r>
+        <w:rPr>
+          <w:sz w:val="24"/>
+          <w:szCs w:val="24"/>
+        </w:rPr>
+        <w:t>Light Red</w:t>
+      </w:r>
+      <w:r>
+        <w:rPr>
+          <w:sz w:val="24"/>
+          <w:szCs w:val="24"/>
+        </w:rPr>
+        <w:tab/>
+      </w:r>
+    </w:p>
+    <w:p>
+      <w:pPr>
+        <w:ind w:firstLine="720"/>
+        <w:rPr>
+          <w:sz w:val="24"/>
+          <w:szCs w:val="24"/>
+        </w:rPr>
+      </w:pPr>
+      <w:r>
+        <w:rPr>
+          <w:sz w:val="24"/>
+          <w:szCs w:val="24"/>
+        </w:rPr>
+        <w:t>Light Yellow</w:t>
+      </w:r>
+      <w:r>
+        <w:rPr>
+          <w:sz w:val="24"/>
+          <w:szCs w:val="24"/>
+        </w:rPr>
+        <w:tab/>
       </w:r>
     </w:p>
     <w:p>

</xml_diff>

<commit_message>
Month Page update and added login page
</commit_message>
<xml_diff>
--- a/Design-Notes.docx
+++ b/Design-Notes.docx
@@ -38,23 +38,21 @@
           <w:szCs w:val="24"/>
         </w:rPr>
         <w:tab/>
-        <w:t>77, 9</w:t>
-      </w:r>
-      <w:proofErr w:type="gramStart"/>
-      <w:r>
-        <w:rPr>
-          <w:sz w:val="24"/>
-          <w:szCs w:val="24"/>
-        </w:rPr>
-        <w:t>A,C</w:t>
-      </w:r>
-      <w:proofErr w:type="gramEnd"/>
-      <w:r>
-        <w:rPr>
-          <w:sz w:val="24"/>
-          <w:szCs w:val="24"/>
-        </w:rPr>
-        <w:t>9 =119,154,201</w:t>
+        <w:t xml:space="preserve">77 9AC9 </w:t>
+      </w:r>
+      <w:r>
+        <w:rPr>
+          <w:sz w:val="24"/>
+          <w:szCs w:val="24"/>
+        </w:rPr>
+        <w:tab/>
+      </w:r>
+      <w:r>
+        <w:rPr>
+          <w:sz w:val="24"/>
+          <w:szCs w:val="24"/>
+        </w:rPr>
+        <w:t>=119,154,201</w:t>
       </w:r>
     </w:p>
     <w:p>
@@ -78,23 +76,21 @@
           <w:szCs w:val="24"/>
         </w:rPr>
         <w:tab/>
-        <w:t>C</w:t>
-      </w:r>
-      <w:proofErr w:type="gramStart"/>
-      <w:r>
-        <w:rPr>
-          <w:sz w:val="24"/>
-          <w:szCs w:val="24"/>
-        </w:rPr>
-        <w:t>2,D</w:t>
-      </w:r>
-      <w:proofErr w:type="gramEnd"/>
-      <w:r>
-        <w:rPr>
-          <w:sz w:val="24"/>
-          <w:szCs w:val="24"/>
-        </w:rPr>
-        <w:t>9,F0=194,217,240</w:t>
+        <w:t>C2D9F0</w:t>
+      </w:r>
+      <w:r>
+        <w:rPr>
+          <w:sz w:val="24"/>
+          <w:szCs w:val="24"/>
+        </w:rPr>
+        <w:tab/>
+      </w:r>
+      <w:r>
+        <w:rPr>
+          <w:sz w:val="24"/>
+          <w:szCs w:val="24"/>
+        </w:rPr>
+        <w:t>=194,217,240</w:t>
       </w:r>
     </w:p>
     <w:p>
@@ -118,22 +114,21 @@
           <w:szCs w:val="24"/>
         </w:rPr>
         <w:tab/>
-      </w:r>
-      <w:proofErr w:type="gramStart"/>
-      <w:r>
-        <w:rPr>
-          <w:sz w:val="24"/>
-          <w:szCs w:val="24"/>
-        </w:rPr>
-        <w:t>CC,CC</w:t>
-      </w:r>
-      <w:proofErr w:type="gramEnd"/>
-      <w:r>
-        <w:rPr>
-          <w:sz w:val="24"/>
-          <w:szCs w:val="24"/>
-        </w:rPr>
-        <w:t>,CC=238,238,238</w:t>
+        <w:t>CCCCCC</w:t>
+      </w:r>
+      <w:r>
+        <w:rPr>
+          <w:sz w:val="24"/>
+          <w:szCs w:val="24"/>
+        </w:rPr>
+        <w:tab/>
+      </w:r>
+      <w:r>
+        <w:rPr>
+          <w:sz w:val="24"/>
+          <w:szCs w:val="24"/>
+        </w:rPr>
+        <w:t>=238,238,238</w:t>
       </w:r>
     </w:p>
     <w:p>
@@ -157,7 +152,21 @@
           <w:szCs w:val="24"/>
         </w:rPr>
         <w:tab/>
-        <w:t>DCFCDC=220,252,220</w:t>
+        <w:t>DCFCDC</w:t>
+      </w:r>
+      <w:r>
+        <w:rPr>
+          <w:sz w:val="24"/>
+          <w:szCs w:val="24"/>
+        </w:rPr>
+        <w:tab/>
+      </w:r>
+      <w:r>
+        <w:rPr>
+          <w:sz w:val="24"/>
+          <w:szCs w:val="24"/>
+        </w:rPr>
+        <w:t>=220,252,220</w:t>
       </w:r>
     </w:p>
     <w:p>
@@ -182,6 +191,28 @@
         </w:rPr>
         <w:tab/>
       </w:r>
+      <w:r>
+        <w:rPr>
+          <w:sz w:val="24"/>
+          <w:szCs w:val="24"/>
+        </w:rPr>
+        <w:t>FF9393</w:t>
+      </w:r>
+      <w:r>
+        <w:rPr>
+          <w:sz w:val="24"/>
+          <w:szCs w:val="24"/>
+        </w:rPr>
+        <w:tab/>
+      </w:r>
+      <w:r>
+        <w:rPr>
+          <w:sz w:val="24"/>
+          <w:szCs w:val="24"/>
+        </w:rPr>
+        <w:tab/>
+        <w:t>=255.147.147</w:t>
+      </w:r>
     </w:p>
     <w:p>
       <w:pPr>
@@ -204,6 +235,44 @@
           <w:szCs w:val="24"/>
         </w:rPr>
         <w:tab/>
+      </w:r>
+      <w:bookmarkStart w:id="0" w:name="OLE_LINK1"/>
+      <w:r>
+        <w:rPr>
+          <w:sz w:val="24"/>
+          <w:szCs w:val="24"/>
+        </w:rPr>
+        <w:t>E</w:t>
+      </w:r>
+      <w:r>
+        <w:rPr>
+          <w:sz w:val="24"/>
+          <w:szCs w:val="24"/>
+        </w:rPr>
+        <w:t>DE3</w:t>
+      </w:r>
+      <w:r>
+        <w:rPr>
+          <w:sz w:val="24"/>
+          <w:szCs w:val="24"/>
+        </w:rPr>
+        <w:t>2</w:t>
+      </w:r>
+      <w:r>
+        <w:rPr>
+          <w:sz w:val="24"/>
+          <w:szCs w:val="24"/>
+        </w:rPr>
+        <w:t>C</w:t>
+      </w:r>
+      <w:bookmarkEnd w:id="0"/>
+      <w:r>
+        <w:rPr>
+          <w:sz w:val="24"/>
+          <w:szCs w:val="24"/>
+        </w:rPr>
+        <w:tab/>
+        <w:t>=237.227.044</w:t>
       </w:r>
     </w:p>
     <w:p>

</xml_diff>